<commit_message>
agregando modificacion en el form nota
</commit_message>
<xml_diff>
--- a/storage/app/form_templates/InfMinutaCambioItem.docx
+++ b/storage/app/form_templates/InfMinutaCambioItem.docx
@@ -945,7 +945,20 @@
           <w:shd w:fill="auto" w:val="clear"/>
           <w:lang w:val="es-ES" w:eastAsia="es-ES"/>
         </w:rPr>
-        <w:t>${incorporacion.citeInfNotaMinuta}</w:t>
+        <w:t>${incorporacion.</w:t>
+      </w:r>
+      <w:r>
+        <w:rPr>
+          <w:rFonts w:eastAsia="Times New Roman" w:cs="Tahoma" w:ascii="Tahoma" w:hAnsi="Tahoma"/>
+          <w:b w:val="false"/>
+          <w:bCs w:val="false"/>
+          <w:color w:val="000000"/>
+          <w:sz w:val="20"/>
+          <w:szCs w:val="20"/>
+          <w:shd w:fill="auto" w:val="clear"/>
+          <w:lang w:val="en-US" w:eastAsia="es-ES"/>
+        </w:rPr>
+        <w:t>citeInfNotaMinuta</w:t>
       </w:r>
       <w:r>
         <w:rPr>
@@ -954,19 +967,9 @@
           <w:sz w:val="20"/>
           <w:szCs w:val="20"/>
           <w:shd w:fill="auto" w:val="clear"/>
-          <w:lang w:val="es-MX" w:eastAsia="es-ES"/>
-        </w:rPr>
-        <w:t>/2024</w:t>
-      </w:r>
-      <w:r>
-        <w:rPr>
-          <w:rFonts w:cs="Tahoma" w:ascii="Tahoma" w:hAnsi="Tahoma"/>
-          <w:sz w:val="20"/>
-          <w:szCs w:val="20"/>
-          <w:shd w:fill="auto" w:val="clear"/>
-          <w:lang w:val="es-ES"/>
-        </w:rPr>
-        <w:t xml:space="preserve"> de </w:t>
+          <w:lang w:val="es-ES" w:eastAsia="es-ES"/>
+        </w:rPr>
+        <w:t>}</w:t>
       </w:r>
       <w:r>
         <w:rPr>
@@ -975,6 +978,27 @@
           <w:sz w:val="20"/>
           <w:szCs w:val="20"/>
           <w:shd w:fill="auto" w:val="clear"/>
+          <w:lang w:val="es-MX" w:eastAsia="es-ES"/>
+        </w:rPr>
+        <w:t>/2024</w:t>
+      </w:r>
+      <w:r>
+        <w:rPr>
+          <w:rFonts w:cs="Tahoma" w:ascii="Tahoma" w:hAnsi="Tahoma"/>
+          <w:sz w:val="20"/>
+          <w:szCs w:val="20"/>
+          <w:shd w:fill="auto" w:val="clear"/>
+          <w:lang w:val="es-ES"/>
+        </w:rPr>
+        <w:t xml:space="preserve"> de </w:t>
+      </w:r>
+      <w:r>
+        <w:rPr>
+          <w:rFonts w:eastAsia="Times New Roman" w:cs="Tahoma" w:ascii="Tahoma" w:hAnsi="Tahoma"/>
+          <w:color w:val="000000"/>
+          <w:sz w:val="20"/>
+          <w:szCs w:val="20"/>
+          <w:shd w:fill="auto" w:val="clear"/>
           <w:lang w:val="es-ES" w:eastAsia="es-ES"/>
         </w:rPr>
         <w:t>${incorporacion.fechaNotaMinuta}</w:t>
@@ -987,27 +1011,7 @@
           <w:shd w:fill="auto" w:val="clear"/>
           <w:lang w:val="es-ES"/>
         </w:rPr>
-        <w:t>, la Presidencia Ejecutiva instruye el Cambio de Ítem ${</w:t>
-      </w:r>
-      <w:r>
-        <w:rPr>
-          <w:rFonts w:cs="Tahoma" w:ascii="Tahoma" w:hAnsi="Tahoma"/>
-          <w:sz w:val="20"/>
-          <w:szCs w:val="20"/>
-          <w:shd w:fill="auto" w:val="clear"/>
-          <w:lang w:val="es-ES"/>
-        </w:rPr>
-        <w:t>persona.referencia</w:t>
-      </w:r>
-      <w:r>
-        <w:rPr>
-          <w:rFonts w:cs="Tahoma" w:ascii="Tahoma" w:hAnsi="Tahoma"/>
-          <w:sz w:val="20"/>
-          <w:szCs w:val="20"/>
-          <w:shd w:fill="auto" w:val="clear"/>
-          <w:lang w:val="es-ES"/>
-        </w:rPr>
-        <w:t>}</w:t>
+        <w:t>, la Presidencia Ejecutiva instruye el Cambio de Ítem ${persona.referencia}</w:t>
       </w:r>
       <w:r>
         <w:rPr>
@@ -8045,7 +8049,7 @@
         </wp:anchor>
       </w:drawing>
       <w:drawing>
-        <wp:anchor behindDoc="1" distT="0" distB="0" distL="114300" distR="114300" simplePos="0" locked="0" layoutInCell="0" allowOverlap="1" relativeHeight="21">
+        <wp:anchor behindDoc="0" distT="0" distB="0" distL="114300" distR="114300" simplePos="0" locked="0" layoutInCell="0" allowOverlap="1" relativeHeight="21">
           <wp:simplePos x="0" y="0"/>
           <wp:positionH relativeFrom="margin">
             <wp:posOffset>-635</wp:posOffset>

</xml_diff>

<commit_message>
cambios de hoy 6 de junio
</commit_message>
<xml_diff>
--- a/storage/app/form_templates/InfMinutaCambioItem.docx
+++ b/storage/app/form_templates/InfMinutaCambioItem.docx
@@ -40,7 +40,7 @@
           <w:sz w:val="20"/>
           <w:lang w:val="en-US"/>
         </w:rPr>
-        <w:t xml:space="preserve">CITE: </w:t>
+        <w:t>CITE: SIN/GG/GRH/DDE/INF/</w:t>
       </w:r>
       <w:bookmarkStart w:id="0" w:name="cite"/>
       <w:r>
@@ -50,7 +50,7 @@
           <w:sz w:val="20"/>
           <w:lang w:val="en-US"/>
         </w:rPr>
-        <w:t>SIN/${incorporacion.citeInforme}/20</w:t>
+        <w:t>${incorporacion.citeInforme}/20</w:t>
       </w:r>
       <w:bookmarkEnd w:id="0"/>
       <w:r>
@@ -523,14 +523,7 @@
         </w:rPr>
         <w:tab/>
         <w:tab/>
-        <w:t xml:space="preserve">Lic. </w:t>
-      </w:r>
-      <w:r>
-        <w:rPr>
-          <w:rFonts w:cs="Tahoma" w:ascii="Tahoma" w:hAnsi="Tahoma"/>
-          <w:sz w:val="20"/>
-        </w:rPr>
-        <w:t>${incorporacion.nombreUsuario}</w:t>
+        <w:t>Lic. ${incorporacion.nombreUsuario}</w:t>
       </w:r>
     </w:p>
     <w:p>
@@ -552,13 +545,6 @@
           <w:sz w:val="20"/>
         </w:rPr>
         <w:tab/>
-      </w:r>
-      <w:r>
-        <w:rPr>
-          <w:rFonts w:cs="Tahoma" w:ascii="Tahoma" w:hAnsi="Tahoma"/>
-          <w:b/>
-          <w:sz w:val="20"/>
-        </w:rPr>
         <w:t>${incorporacion.cargoUsuario}</w:t>
       </w:r>
     </w:p>
@@ -717,15 +703,7 @@
         <w:ind w:left="284" w:hanging="284"/>
         <w:contextualSpacing/>
         <w:jc w:val="both"/>
-        <w:rPr>
-          <w:rFonts w:ascii="Tahoma" w:hAnsi="Tahoma" w:eastAsia="Times New Roman" w:cs="Tahoma"/>
-          <w:b/>
-          <w:bCs/>
-          <w:color w:val="000000"/>
-          <w:sz w:val="20"/>
-          <w:szCs w:val="20"/>
-          <w:lang w:val="es-ES" w:eastAsia="es-ES"/>
-        </w:rPr>
+        <w:rPr/>
       </w:pPr>
       <w:r>
         <w:rPr>
@@ -2976,39 +2954,6 @@
       <w:pPr>
         <w:pStyle w:val="Normal"/>
         <w:widowControl w:val="false"/>
-        <w:shd w:val="clear" w:color="auto" w:fill="FFFFFF"/>
-        <w:suppressAutoHyphens w:val="true"/>
-        <w:spacing w:lineRule="auto" w:line="240" w:before="0" w:after="0"/>
-        <w:ind w:left="255" w:hanging="0"/>
-        <w:jc w:val="both"/>
-        <w:textAlignment w:val="baseline"/>
-        <w:rPr>
-          <w:rFonts w:ascii="Tahoma" w:hAnsi="Tahoma" w:eastAsia="SimSun" w:cs="Tahoma"/>
-          <w:i/>
-          <w:i/>
-          <w:color w:val="000000"/>
-          <w:kern w:val="2"/>
-          <w:sz w:val="16"/>
-          <w:szCs w:val="16"/>
-          <w:lang w:eastAsia="zh-CN" w:bidi="hi-IN"/>
-        </w:rPr>
-      </w:pPr>
-      <w:r>
-        <w:rPr>
-          <w:rFonts w:eastAsia="SimSun" w:cs="Tahoma" w:ascii="Tahoma" w:hAnsi="Tahoma"/>
-          <w:i/>
-          <w:color w:val="000000"/>
-          <w:kern w:val="2"/>
-          <w:sz w:val="16"/>
-          <w:szCs w:val="16"/>
-          <w:lang w:eastAsia="zh-CN" w:bidi="hi-IN"/>
-        </w:rPr>
-      </w:r>
-    </w:p>
-    <w:p>
-      <w:pPr>
-        <w:pStyle w:val="Normal"/>
-        <w:widowControl w:val="false"/>
         <w:numPr>
           <w:ilvl w:val="0"/>
           <w:numId w:val="5"/>
@@ -10018,7 +9963,7 @@
       <mc:AlternateContent>
         <mc:Choice Requires="wps">
           <w:drawing>
-            <wp:anchor behindDoc="1" distT="0" distB="0" distL="0" distR="0" simplePos="0" locked="0" layoutInCell="0" allowOverlap="1" relativeHeight="18" wp14:anchorId="0C6225E3">
+            <wp:anchor behindDoc="1" distT="0" distB="0" distL="0" distR="0" simplePos="0" locked="0" layoutInCell="0" allowOverlap="1" relativeHeight="12" wp14:anchorId="0C6225E3">
               <wp:simplePos x="0" y="0"/>
               <wp:positionH relativeFrom="margin">
                 <wp:align>right</wp:align>
@@ -10029,7 +9974,7 @@
               <wp:extent cx="5810250" cy="237490"/>
               <wp:effectExtent l="0" t="0" r="0" b="0"/>
               <wp:wrapNone/>
-              <wp:docPr id="3" name="Cuadro de texto 7"/>
+              <wp:docPr id="1" name="Cuadro de texto 7"/>
               <a:graphic xmlns:a="http://schemas.openxmlformats.org/drawingml/2006/main">
                 <a:graphicData uri="http://schemas.microsoft.com/office/word/2010/wordprocessingShape">
                   <wps:wsp>
@@ -10189,97 +10134,6 @@
         <w:b w:val="false"/>
         <w:bCs w:val="false"/>
       </w:rPr>
-      <w:drawing>
-        <wp:anchor behindDoc="1" distT="0" distB="0" distL="0" distR="0" simplePos="0" locked="0" layoutInCell="0" allowOverlap="1" relativeHeight="7">
-          <wp:simplePos x="0" y="0"/>
-          <wp:positionH relativeFrom="page">
-            <wp:posOffset>109220</wp:posOffset>
-          </wp:positionH>
-          <wp:positionV relativeFrom="paragraph">
-            <wp:posOffset>4305300</wp:posOffset>
-          </wp:positionV>
-          <wp:extent cx="7529830" cy="5322570"/>
-          <wp:effectExtent l="0" t="0" r="0" b="0"/>
-          <wp:wrapNone/>
-          <wp:docPr id="1" name="Imagen 44" descr=""/>
-          <wp:cNvGraphicFramePr>
-            <a:graphicFrameLocks xmlns:a="http://schemas.openxmlformats.org/drawingml/2006/main" noChangeAspect="1"/>
-          </wp:cNvGraphicFramePr>
-          <a:graphic xmlns:a="http://schemas.openxmlformats.org/drawingml/2006/main">
-            <a:graphicData uri="http://schemas.openxmlformats.org/drawingml/2006/picture">
-              <pic:pic xmlns:pic="http://schemas.openxmlformats.org/drawingml/2006/picture">
-                <pic:nvPicPr>
-                  <pic:cNvPr id="1" name="Imagen 44" descr=""/>
-                  <pic:cNvPicPr>
-                    <a:picLocks noChangeAspect="1" noChangeArrowheads="1"/>
-                  </pic:cNvPicPr>
-                </pic:nvPicPr>
-                <pic:blipFill>
-                  <a:blip r:embed="rId1"/>
-                  <a:stretch>
-                    <a:fillRect/>
-                  </a:stretch>
-                </pic:blipFill>
-                <pic:spPr bwMode="auto">
-                  <a:xfrm>
-                    <a:off x="0" y="0"/>
-                    <a:ext cx="7529830" cy="5322570"/>
-                  </a:xfrm>
-                  <a:prstGeom prst="rect">
-                    <a:avLst/>
-                  </a:prstGeom>
-                </pic:spPr>
-              </pic:pic>
-            </a:graphicData>
-          </a:graphic>
-        </wp:anchor>
-      </w:drawing>
-      <w:drawing>
-        <wp:anchor behindDoc="1" distT="0" distB="0" distL="0" distR="114300" simplePos="0" locked="0" layoutInCell="0" allowOverlap="1" relativeHeight="25">
-          <wp:simplePos x="0" y="0"/>
-          <wp:positionH relativeFrom="margin">
-            <wp:align>left</wp:align>
-          </wp:positionH>
-          <wp:positionV relativeFrom="paragraph">
-            <wp:posOffset>164465</wp:posOffset>
-          </wp:positionV>
-          <wp:extent cx="5010785" cy="901700"/>
-          <wp:effectExtent l="0" t="0" r="0" b="0"/>
-          <wp:wrapTopAndBottom/>
-          <wp:docPr id="2" name="Imagen1" descr=""/>
-          <wp:cNvGraphicFramePr>
-            <a:graphicFrameLocks xmlns:a="http://schemas.openxmlformats.org/drawingml/2006/main" noChangeAspect="1"/>
-          </wp:cNvGraphicFramePr>
-          <a:graphic xmlns:a="http://schemas.openxmlformats.org/drawingml/2006/main">
-            <a:graphicData uri="http://schemas.openxmlformats.org/drawingml/2006/picture">
-              <pic:pic xmlns:pic="http://schemas.openxmlformats.org/drawingml/2006/picture">
-                <pic:nvPicPr>
-                  <pic:cNvPr id="2" name="Imagen1" descr=""/>
-                  <pic:cNvPicPr>
-                    <a:picLocks noChangeAspect="1" noChangeArrowheads="1"/>
-                  </pic:cNvPicPr>
-                </pic:nvPicPr>
-                <pic:blipFill>
-                  <a:blip r:embed="rId2"/>
-                  <a:srcRect l="14604" t="25828" r="0" b="14053"/>
-                  <a:stretch>
-                    <a:fillRect/>
-                  </a:stretch>
-                </pic:blipFill>
-                <pic:spPr bwMode="auto">
-                  <a:xfrm>
-                    <a:off x="0" y="0"/>
-                    <a:ext cx="5010785" cy="901700"/>
-                  </a:xfrm>
-                  <a:prstGeom prst="rect">
-                    <a:avLst/>
-                  </a:prstGeom>
-                </pic:spPr>
-              </pic:pic>
-            </a:graphicData>
-          </a:graphic>
-        </wp:anchor>
-      </w:drawing>
     </w:r>
   </w:p>
 </w:hdr>
@@ -10420,7 +10274,11 @@
         </w:tabs>
         <w:ind w:left="1080" w:hanging="720"/>
       </w:pPr>
-      <w:rPr/>
+      <w:rPr>
+        <w:b/>
+        <w:bCs/>
+        <w:rFonts w:ascii="Tahoma" w:hAnsi="Tahoma"/>
+      </w:rPr>
     </w:lvl>
     <w:lvl w:ilvl="1">
       <w:start w:val="1"/>
@@ -10813,7 +10671,9 @@
         </w:tabs>
         <w:ind w:left="975" w:hanging="720"/>
       </w:pPr>
-      <w:rPr/>
+      <w:rPr>
+        <w:rFonts w:ascii="Tahoma" w:hAnsi="Tahoma"/>
+      </w:rPr>
     </w:lvl>
     <w:lvl w:ilvl="1">
       <w:start w:val="1"/>
@@ -10934,6 +10794,7 @@
       </w:pPr>
       <w:rPr>
         <w:b/>
+        <w:rFonts w:ascii="Tahoma" w:hAnsi="Tahoma"/>
       </w:rPr>
     </w:lvl>
     <w:lvl w:ilvl="1">

</xml_diff>